<commit_message>
Markdown changes in code
</commit_message>
<xml_diff>
--- a/HelloWorld.docx
+++ b/HelloWorld.docx
@@ -32,7 +32,7 @@
         <w:pStyle w:val="Heading2"/>
       </w:pPr>
       <w:r>
-        <w:t xml:space="preserve">This is a Markdown File</w:t>
+        <w:t xml:space="preserve">This is a Markdown file</w:t>
       </w:r>
     </w:p>
     <w:p>
@@ -78,30 +78,7 @@
         <w:t xml:space="preserve"> </w:t>
       </w:r>
       <w:r>
-        <w:t xml:space="preserve">button a document will be generated that includes both content as well as the output of any embedded R code chunks within the document. You can embed an R code chunk like this:</w:t>
-      </w:r>
-    </w:p>
-    <w:p>
-      <w:pPr>
-        <w:pStyle w:val="BodyText"/>
-      </w:pPr>
-      <w:r>
-        <w:t xml:space="preserve">Note that the</w:t>
-      </w:r>
-      <w:r>
-        <w:t xml:space="preserve"> </w:t>
-      </w:r>
-      <w:r>
-        <w:rPr>
-          <w:rStyle w:val="VerbatimChar"/>
-        </w:rPr>
-        <w:t xml:space="preserve">echo = FALSE</w:t>
-      </w:r>
-      <w:r>
-        <w:t xml:space="preserve"> </w:t>
-      </w:r>
-      <w:r>
-        <w:t xml:space="preserve">parameter was added to the code chunk to prevent printing of the R code that generated the plot.</w:t>
+        <w:t xml:space="preserve">button a document will be generated that includes both content as well as the output of any embedded R code chunks within the document.</w:t>
       </w:r>
     </w:p>
     <w:bookmarkEnd w:id="21"/>

</xml_diff>